<commit_message>
Done Bracket Bush generate
</commit_message>
<xml_diff>
--- a/files/output3.docx
+++ b/files/output3.docx
@@ -2,10 +2,9 @@
 <file path=word/document.xml><?xml version="1.0" encoding="utf-8"?>
 <w:document xmlns:wpc="http://schemas.microsoft.com/office/word/2010/wordprocessingCanvas" xmlns:mc="http://schemas.openxmlformats.org/markup-compatibility/2006" xmlns:o="urn:schemas-microsoft-com:office:office" xmlns:r="http://schemas.openxmlformats.org/officeDocument/2006/relationships" xmlns:m="http://schemas.openxmlformats.org/officeDocument/2006/math" xmlns:v="urn:schemas-microsoft-com:vml" xmlns:wp14="http://schemas.microsoft.com/office/word/2010/wordprocessingDrawing" xmlns:wp="http://schemas.openxmlformats.org/drawingml/2006/wordprocessingDrawing" xmlns:w10="urn:schemas-microsoft-com:office:word" xmlns:w="http://schemas.openxmlformats.org/wordprocessingml/2006/main" xmlns:w14="http://schemas.microsoft.com/office/word/2010/wordml" xmlns:w15="http://schemas.microsoft.com/office/word/2012/wordml" xmlns:wpg="http://schemas.microsoft.com/office/word/2010/wordprocessingGroup" xmlns:wpi="http://schemas.microsoft.com/office/word/2010/wordprocessingInk" xmlns:wne="http://schemas.microsoft.com/office/word/2006/wordml" xmlns:wps="http://schemas.microsoft.com/office/word/2010/wordprocessingShape" xmlns:a="http://schemas.openxmlformats.org/drawingml/2006/main" mc:Ignorable="w14 w15 wp14">
   <w:body>
-    <w:p xmlns:wp14="http://schemas.microsoft.com/office/word/2010/wordml" wp14:textId="0A90D743">
+    <w:p xmlns:wp14="http://schemas.microsoft.com/office/word/2010/wordml" wp14:textId="130C2FC3">
       <w:pPr>
         <w:spacing w:after="160" w:line="259" w:lineRule="auto"/>
-        <w:ind w:left="0" w:right="-1620" w:hanging="0" w:firstLine="0"/>
         <w:jc w:val="left"/>
         <w:rPr>
           <w:rFonts w:ascii="Calibri" w:hAnsi="Calibri" w:eastAsia="Calibri" w:cs="Calibri"/>
@@ -80,44 +79,8 @@
         </w:rPr>
         <w:t xml:space="preserve">12-12-2022</w:t>
       </w:r>
-      <w:proofErr w:type="spellStart"/>
-      <w:r>
-        <w:rPr>
-          <w:rFonts w:ascii="Calibri" w:hAnsi="Calibri" w:eastAsia="Calibri" w:cs="Calibri"/>
-          <w:b w:val="0"/>
-          <w:bCs w:val="0"/>
-          <w:i w:val="0"/>
-          <w:iCs w:val="0"/>
-          <w:caps w:val="0"/>
-          <w:smallCaps w:val="0"/>
-          <w:noProof w:val="0"/>
-          <w:color w:val="000000" w:themeColor="text1" w:themeTint="FF" w:themeShade="FF"/>
-          <w:sz w:val="22"/>
-          <w:szCs w:val="22"/>
-          <w:lang w:val="tr-TR"/>
-        </w:rPr>
-        <w:t/>
-      </w:r>
-      <w:proofErr w:type="spellEnd"/>
-      <w:r>
-        <w:rPr>
-          <w:rFonts w:ascii="Calibri" w:hAnsi="Calibri" w:eastAsia="Calibri" w:cs="Calibri"/>
-          <w:b w:val="0"/>
-          <w:bCs w:val="0"/>
-          <w:i w:val="0"/>
-          <w:iCs w:val="0"/>
-          <w:caps w:val="0"/>
-          <w:smallCaps w:val="0"/>
-          <w:noProof w:val="0"/>
-          <w:color w:val="000000" w:themeColor="text1" w:themeTint="FF" w:themeShade="FF"/>
-          <w:sz w:val="22"/>
-          <w:szCs w:val="22"/>
-          <w:lang w:val="tr-TR"/>
-        </w:rPr>
-        <w:t/>
-      </w:r>
     </w:p>
-    <w:p xmlns:wp14="http://schemas.microsoft.com/office/word/2010/wordml" wp14:textId="0C864537">
+    <w:p xmlns:wp14="http://schemas.microsoft.com/office/word/2010/wordml" wp14:textId="216B49D1">
       <w:pPr>
         <w:spacing w:after="160" w:line="259" w:lineRule="auto"/>
         <w:jc w:val="left"/>
@@ -137,7 +100,7 @@
         </w:rPr>
       </w:pPr>
     </w:p>
-    <w:p xmlns:wp14="http://schemas.microsoft.com/office/word/2010/wordml" wp14:textId="7719B4C7">
+    <w:p xmlns:wp14="http://schemas.microsoft.com/office/word/2010/wordml" wp14:textId="7FB162D0">
       <w:pPr>
         <w:spacing w:after="160" w:line="259" w:lineRule="auto"/>
         <w:jc w:val="center"/>
@@ -171,61 +134,10 @@
           <w:szCs w:val="22"/>
           <w:lang w:val="tr-TR"/>
         </w:rPr>
-        <w:t>İŞLEME İŞ EMRİ/</w:t>
-      </w:r>
-      <w:r>
-        <w:rPr>
-          <w:rFonts w:ascii="Calibri" w:hAnsi="Calibri" w:eastAsia="Calibri" w:cs="Calibri"/>
-          <w:b w:val="0"/>
-          <w:bCs w:val="0"/>
-          <w:i w:val="0"/>
-          <w:iCs w:val="0"/>
-          <w:caps w:val="0"/>
-          <w:smallCaps w:val="0"/>
-          <w:noProof w:val="0"/>
-          <w:color w:val="000000" w:themeColor="text1" w:themeTint="FF" w:themeShade="FF"/>
-          <w:sz w:val="22"/>
-          <w:szCs w:val="22"/>
-          <w:lang w:val="tr-TR"/>
-        </w:rPr>
-        <w:t>DÜ</w:t>
-      </w:r>
-      <w:r>
-        <w:rPr>
-          <w:rFonts w:ascii="Calibri" w:hAnsi="Calibri" w:eastAsia="Calibri" w:cs="Calibri"/>
-          <w:b w:val="0"/>
-          <w:bCs w:val="0"/>
-          <w:i w:val="0"/>
-          <w:iCs w:val="0"/>
-          <w:caps w:val="0"/>
-          <w:smallCaps w:val="0"/>
-          <w:noProof w:val="0"/>
-          <w:color w:val="000000" w:themeColor="text1" w:themeTint="FF" w:themeShade="FF"/>
-          <w:sz w:val="22"/>
-          <w:szCs w:val="22"/>
-          <w:lang w:val="tr-TR"/>
-        </w:rPr>
-        <w:t>Z BURÇ</w:t>
-      </w:r>
-      <w:r>
-        <w:rPr>
-          <w:rFonts w:ascii="Calibri" w:hAnsi="Calibri" w:eastAsia="Calibri" w:cs="Calibri"/>
-          <w:b w:val="0"/>
-          <w:bCs w:val="0"/>
-          <w:i w:val="0"/>
-          <w:iCs w:val="0"/>
-          <w:caps w:val="0"/>
-          <w:smallCaps w:val="0"/>
-          <w:noProof w:val="0"/>
-          <w:color w:val="000000" w:themeColor="text1" w:themeTint="FF" w:themeShade="FF"/>
-          <w:sz w:val="22"/>
-          <w:szCs w:val="22"/>
-          <w:lang w:val="tr-TR"/>
-        </w:rPr>
-        <w:t xml:space="preserve"> (İE02)</w:t>
+        <w:t>İŞLEME İŞ EMRİ/FLANŞLI (İE02)</w:t>
       </w:r>
     </w:p>
-    <w:p xmlns:wp14="http://schemas.microsoft.com/office/word/2010/wordml" wp14:textId="0F2DA810">
+    <w:p xmlns:wp14="http://schemas.microsoft.com/office/word/2010/wordml" wp14:textId="24E5033F">
       <w:pPr>
         <w:spacing w:after="160" w:line="259" w:lineRule="auto"/>
         <w:jc w:val="center"/>
@@ -737,12 +649,12 @@
               <w:tblLook w:val="06A0" w:firstRow="1" w:lastRow="0" w:firstColumn="1" w:lastColumn="0" w:noHBand="1" w:noVBand="1"/>
             </w:tblPr>
             <w:tblGrid>
-              <w:gridCol w:w="8940"/>
+              <w:gridCol w:w="8910"/>
             </w:tblGrid>
             <w:tr>
               <w:tc>
                 <w:tcPr>
-                  <w:tcW w:w="8940" w:type="dxa"/>
+                  <w:tcW w:w="8910" w:type="dxa"/>
                   <w:tcMar/>
                 </w:tcPr>
                 <w:p>
@@ -765,10 +677,10 @@
                     <mc:AlternateContent xmlns:mc="http://schemas.openxmlformats.org/markup-compatibility/2006">
                       <mc:Choice xmlns:mc="http://schemas.openxmlformats.org/markup-compatibility/2006" Requires="wpg">
                         <w:drawing xmlns:w="http://schemas.openxmlformats.org/wordprocessingml/2006/main">
-                          <wp:inline xmlns:wp="http://schemas.openxmlformats.org/drawingml/2006/wordprocessingDrawing" xmlns:wp14="http://schemas.microsoft.com/office/word/2010/wordprocessingDrawing" distT="0" distB="0" distL="0" distR="0" wp14:anchorId="74E8AD8F" wp14:editId="322DA4F4">
-                            <wp:extent xmlns:wp="http://schemas.openxmlformats.org/drawingml/2006/wordprocessingDrawing" cx="5532120" cy="3972698"/>
-                            <wp:effectExtent xmlns:wp="http://schemas.openxmlformats.org/drawingml/2006/wordprocessingDrawing" l="0" t="0" r="11430" b="27940"/>
-                            <wp:docPr xmlns:wp="http://schemas.openxmlformats.org/drawingml/2006/wordprocessingDrawing" id="2140802974" name="Grup 25"/>
+                          <wp:inline xmlns:wp="http://schemas.openxmlformats.org/drawingml/2006/wordprocessingDrawing" xmlns:wp14="http://schemas.microsoft.com/office/word/2010/wordprocessingDrawing" distT="0" distB="0" distL="0" distR="0" wp14:anchorId="58AA5B70" wp14:editId="14034437">
+                            <wp:extent cx="5509260" cy="3924300"/>
+                            <wp:effectExtent l="0" t="0" r="15240" b="19050"/>
+                            <wp:docPr xmlns:wp="http://schemas.openxmlformats.org/drawingml/2006/wordprocessingDrawing" id="569656558" name="Grup 2"/>
                             <wp:cNvGraphicFramePr xmlns:wp="http://schemas.openxmlformats.org/drawingml/2006/wordprocessingDrawing"/>
                             <a:graphic xmlns:a="http://schemas.openxmlformats.org/drawingml/2006/main">
                               <a:graphicData uri="http://schemas.microsoft.com/office/word/2010/wordprocessingGroup">
@@ -777,18 +689,18 @@
                                   <wpg:grpSpPr>
                                     <a:xfrm>
                                       <a:off x="0" y="0"/>
-                                      <a:ext cx="5532120" cy="3972698"/>
+                                      <a:ext cx="5509260" cy="3924300"/>
                                       <a:chOff x="0" y="0"/>
-                                      <a:chExt cx="5532120" cy="3972698"/>
+                                      <a:chExt cx="5509260" cy="3924300"/>
                                     </a:xfrm>
                                   </wpg:grpSpPr>
                                   <wps:wsp xmlns:wps="http://schemas.microsoft.com/office/word/2010/wordprocessingShape">
-                                    <wps:cNvPr id="1" name="Dikdörtgen 1"/>
+                                    <wps:cNvPr id="2" name="Dikdörtgen 2"/>
                                     <wps:cNvSpPr/>
                                     <wps:spPr>
                                       <a:xfrm>
-                                        <a:off x="7620" y="398917"/>
-                                        <a:ext cx="2697480" cy="3108960"/>
+                                        <a:off x="7620" y="320040"/>
+                                        <a:ext cx="3779520" cy="198120"/>
                                       </a:xfrm>
                                       <a:prstGeom prst="rect">
                                         <a:avLst/>
@@ -821,12 +733,55 @@
                                     <wps:bodyPr anchor="ctr"/>
                                   </wps:wsp>
                                   <wps:wsp xmlns:wps="http://schemas.microsoft.com/office/word/2010/wordprocessingShape">
-                                    <wps:cNvPr id="2" name="Dikdörtgen 2"/>
+                                    <wps:cNvPr id="3" name="Dikdörtgen 3"/>
                                     <wps:cNvSpPr/>
                                     <wps:spPr>
                                       <a:xfrm>
-                                        <a:off x="7620" y="703717"/>
-                                        <a:ext cx="2697480" cy="2004060"/>
+                                        <a:off x="1341120" y="0"/>
+                                        <a:ext cx="944880" cy="297180"/>
+                                      </a:xfrm>
+                                      <a:prstGeom prst="rect">
+                                        <a:avLst/>
+                                      </a:prstGeom>
+                                      <a:solidFill>
+                                        <a:schemeClr val="lt1"/>
+                                      </a:solidFill>
+                                      <a:ln>
+                                        <a:solidFill>
+                                          <a:schemeClr val="bg1"/>
+                                        </a:solidFill>
+                                      </a:ln>
+                                    </wps:spPr>
+                                    <wps:txbx>
+                                      <w:txbxContent>
+                                        <w:p>
+                                          <w:pPr>
+                                            <w:spacing w:line="254" w:lineRule="auto"/>
+                                            <w:jc w:val="center"/>
+                                            <w:rPr>
+                                              <w:rFonts w:ascii="Calibri" w:hAnsi="Calibri" w:cs="Calibri"/>
+                                              <w:lang w:val="en-US"/>
+                                            </w:rPr>
+                                          </w:pPr>
+                                          <w:r>
+                                            <w:rPr>
+                                              <w:rFonts w:ascii="Calibri" w:hAnsi="Calibri" w:cs="Calibri"/>
+                                              <w:lang w:val="en-US"/>
+                                            </w:rPr>
+                                            <w:t xml:space="preserve">1.2</w:t>
+                                          </w:r>
+                                        </w:p>
+                                      </w:txbxContent>
+                                    </wps:txbx>
+                                    <wps:bodyPr anchor="t"/>
+                                  </wps:wsp>
+                                  <wps:wsp xmlns:wps="http://schemas.microsoft.com/office/word/2010/wordprocessingShape">
+                                    <wps:cNvPr id="4" name="Dikdörtgen 4"/>
+                                    <wps:cNvSpPr/>
+                                    <wps:spPr>
+                                      <a:xfrm>
+                                        <a:off x="1348740" y="518160"/>
+                                        <a:ext cx="944880" cy="2560321"/>
                                       </a:xfrm>
                                       <a:prstGeom prst="rect">
                                         <a:avLst/>
@@ -859,12 +814,12 @@
                                     <wps:bodyPr anchor="ctr"/>
                                   </wps:wsp>
                                   <wps:wsp xmlns:wps="http://schemas.microsoft.com/office/word/2010/wordprocessingShape">
-                                    <wps:cNvPr id="3" name="Dikdörtgen 3"/>
+                                    <wps:cNvPr id="5" name="Dikdörtgen 5"/>
                                     <wps:cNvSpPr/>
                                     <wps:spPr>
                                       <a:xfrm>
-                                        <a:off x="7620" y="703717"/>
-                                        <a:ext cx="1005841" cy="2004060"/>
+                                        <a:off x="640080" y="2857500"/>
+                                        <a:ext cx="2430781" cy="701040"/>
                                       </a:xfrm>
                                       <a:prstGeom prst="rect">
                                         <a:avLst/>
@@ -897,12 +852,12 @@
                                     <wps:bodyPr anchor="ctr"/>
                                   </wps:wsp>
                                   <wps:wsp xmlns:wps="http://schemas.microsoft.com/office/word/2010/wordprocessingShape">
-                                    <wps:cNvPr id="4" name="Dikdörtgen 4"/>
+                                    <wps:cNvPr id="6" name="Dikdörtgen 6"/>
                                     <wps:cNvSpPr/>
                                     <wps:spPr>
                                       <a:xfrm>
-                                        <a:off x="1645920" y="703717"/>
-                                        <a:ext cx="1059180" cy="2004060"/>
+                                        <a:off x="2286000" y="510540"/>
+                                        <a:ext cx="3223260" cy="2346960"/>
                                       </a:xfrm>
                                       <a:prstGeom prst="rect">
                                         <a:avLst/>
@@ -935,12 +890,932 @@
                                     <wps:bodyPr anchor="ctr"/>
                                   </wps:wsp>
                                   <wps:wsp xmlns:wps="http://schemas.microsoft.com/office/word/2010/wordprocessingShape">
-                                    <wps:cNvPr id="5" name="Dikdörtgen 5"/>
+                                    <wps:cNvPr id="7" name="Düz Ok Bağlayıcısı 7"/>
+                                    <wps:cNvCnPr/>
+                                    <wps:spPr>
+                                      <a:xfrm rot="5400000" flipV="1">
+                                        <a:off x="3556159" y="751999"/>
+                                        <a:ext cx="457200" cy="4763"/>
+                                      </a:xfrm>
+                                      <a:prstGeom prst="straightConnector1">
+                                        <a:avLst/>
+                                      </a:prstGeom>
+                                      <a:ln>
+                                        <a:solidFill>
+                                          <a:schemeClr val="tx1"/>
+                                        </a:solidFill>
+                                      </a:ln>
+                                    </wps:spPr>
+                                    <wps:style>
+                                      <a:lnRef idx="1">
+                                        <a:schemeClr val="accent1"/>
+                                      </a:lnRef>
+                                      <a:fillRef idx="0">
+                                        <a:schemeClr val="accent1"/>
+                                      </a:fillRef>
+                                      <a:effectRef idx="0">
+                                        <a:scrgbClr r="0" g="0" b="0"/>
+                                      </a:effectRef>
+                                      <a:fontRef idx="minor">
+                                        <a:schemeClr val="tx1"/>
+                                      </a:fontRef>
+                                    </wps:style>
+                                    <wps:bodyPr/>
+                                  </wps:wsp>
+                                  <wps:wsp xmlns:wps="http://schemas.microsoft.com/office/word/2010/wordprocessingShape">
+                                    <wps:cNvPr id="8" name="Düz Ok Bağlayıcısı 8"/>
+                                    <wps:cNvCnPr/>
+                                    <wps:spPr>
+                                      <a:xfrm flipH="1" flipV="1">
+                                        <a:off x="3070861" y="975360"/>
+                                        <a:ext cx="716279" cy="7620"/>
+                                      </a:xfrm>
+                                      <a:prstGeom prst="straightConnector1">
+                                        <a:avLst/>
+                                      </a:prstGeom>
+                                      <a:ln>
+                                        <a:solidFill>
+                                          <a:schemeClr val="tx1"/>
+                                        </a:solidFill>
+                                      </a:ln>
+                                    </wps:spPr>
+                                    <wps:style>
+                                      <a:lnRef idx="1">
+                                        <a:schemeClr val="accent1"/>
+                                      </a:lnRef>
+                                      <a:fillRef idx="0">
+                                        <a:schemeClr val="accent1"/>
+                                      </a:fillRef>
+                                      <a:effectRef idx="0">
+                                        <a:scrgbClr r="0" g="0" b="0"/>
+                                      </a:effectRef>
+                                      <a:fontRef idx="minor">
+                                        <a:schemeClr val="tx1"/>
+                                      </a:fontRef>
+                                    </wps:style>
+                                    <wps:bodyPr/>
+                                  </wps:wsp>
+                                  <wps:wsp xmlns:wps="http://schemas.microsoft.com/office/word/2010/wordprocessingShape">
+                                    <wps:cNvPr id="9" name="Düz Ok Bağlayıcısı 9"/>
+                                    <wps:cNvCnPr/>
+                                    <wps:spPr>
+                                      <a:xfrm rot="5400000" flipH="1" flipV="1">
+                                        <a:off x="2141220" y="1905000"/>
+                                        <a:ext cx="1897380" cy="7620"/>
+                                      </a:xfrm>
+                                      <a:prstGeom prst="straightConnector1">
+                                        <a:avLst/>
+                                      </a:prstGeom>
+                                      <a:ln>
+                                        <a:solidFill>
+                                          <a:schemeClr val="tx1"/>
+                                        </a:solidFill>
+                                      </a:ln>
+                                    </wps:spPr>
+                                    <wps:style>
+                                      <a:lnRef idx="1">
+                                        <a:schemeClr val="accent1"/>
+                                      </a:lnRef>
+                                      <a:fillRef idx="0">
+                                        <a:schemeClr val="accent1"/>
+                                      </a:fillRef>
+                                      <a:effectRef idx="0">
+                                        <a:scrgbClr r="0" g="0" b="0"/>
+                                      </a:effectRef>
+                                      <a:fontRef idx="minor">
+                                        <a:schemeClr val="tx1"/>
+                                      </a:fontRef>
+                                    </wps:style>
+                                    <wps:bodyPr/>
+                                  </wps:wsp>
+                                  <wps:wsp xmlns:wps="http://schemas.microsoft.com/office/word/2010/wordprocessingShape">
+                                    <wps:cNvPr id="10" name="Düz Ok Bağlayıcısı 10"/>
+                                    <wps:cNvCnPr/>
+                                    <wps:spPr>
+                                      <a:xfrm rot="5400000" flipH="1" flipV="1">
+                                        <a:off x="-278130" y="1908810"/>
+                                        <a:ext cx="1874520" cy="22861"/>
+                                      </a:xfrm>
+                                      <a:prstGeom prst="straightConnector1">
+                                        <a:avLst/>
+                                      </a:prstGeom>
+                                      <a:ln>
+                                        <a:solidFill>
+                                          <a:schemeClr val="tx1"/>
+                                        </a:solidFill>
+                                      </a:ln>
+                                    </wps:spPr>
+                                    <wps:style>
+                                      <a:lnRef idx="1">
+                                        <a:schemeClr val="accent1"/>
+                                      </a:lnRef>
+                                      <a:fillRef idx="0">
+                                        <a:schemeClr val="accent1"/>
+                                      </a:fillRef>
+                                      <a:effectRef idx="0">
+                                        <a:scrgbClr r="0" g="0" b="0"/>
+                                      </a:effectRef>
+                                      <a:fontRef idx="minor">
+                                        <a:schemeClr val="tx1"/>
+                                      </a:fontRef>
+                                    </wps:style>
+                                    <wps:bodyPr/>
+                                  </wps:wsp>
+                                  <wps:wsp xmlns:wps="http://schemas.microsoft.com/office/word/2010/wordprocessingShape">
+                                    <wps:cNvPr id="11" name="Düz Ok Bağlayıcısı 11"/>
+                                    <wps:cNvCnPr/>
+                                    <wps:spPr>
+                                      <a:xfrm flipH="1">
+                                        <a:off x="7620" y="975360"/>
+                                        <a:ext cx="655320" cy="7620"/>
+                                      </a:xfrm>
+                                      <a:prstGeom prst="straightConnector1">
+                                        <a:avLst/>
+                                      </a:prstGeom>
+                                      <a:ln>
+                                        <a:solidFill>
+                                          <a:schemeClr val="tx1"/>
+                                        </a:solidFill>
+                                      </a:ln>
+                                    </wps:spPr>
+                                    <wps:style>
+                                      <a:lnRef idx="1">
+                                        <a:schemeClr val="accent1"/>
+                                      </a:lnRef>
+                                      <a:fillRef idx="0">
+                                        <a:schemeClr val="accent1"/>
+                                      </a:fillRef>
+                                      <a:effectRef idx="0">
+                                        <a:scrgbClr r="0" g="0" b="0"/>
+                                      </a:effectRef>
+                                      <a:fontRef idx="minor">
+                                        <a:schemeClr val="tx1"/>
+                                      </a:fontRef>
+                                    </wps:style>
+                                    <wps:bodyPr/>
+                                  </wps:wsp>
+                                  <wps:wsp xmlns:wps="http://schemas.microsoft.com/office/word/2010/wordprocessingShape">
+                                    <wps:cNvPr id="12" name="Düz Ok Bağlayıcısı 12"/>
+                                    <wps:cNvCnPr/>
+                                    <wps:spPr>
+                                      <a:xfrm rot="5400000">
+                                        <a:off x="-220980" y="739140"/>
+                                        <a:ext cx="449580" cy="7620"/>
+                                      </a:xfrm>
+                                      <a:prstGeom prst="straightConnector1">
+                                        <a:avLst/>
+                                      </a:prstGeom>
+                                      <a:ln>
+                                        <a:solidFill>
+                                          <a:schemeClr val="tx1"/>
+                                        </a:solidFill>
+                                      </a:ln>
+                                    </wps:spPr>
+                                    <wps:style>
+                                      <a:lnRef idx="1">
+                                        <a:schemeClr val="accent1"/>
+                                      </a:lnRef>
+                                      <a:fillRef idx="0">
+                                        <a:schemeClr val="accent1"/>
+                                      </a:fillRef>
+                                      <a:effectRef idx="0">
+                                        <a:scrgbClr r="0" g="0" b="0"/>
+                                      </a:effectRef>
+                                      <a:fontRef idx="minor">
+                                        <a:schemeClr val="tx1"/>
+                                      </a:fontRef>
+                                    </wps:style>
+                                    <wps:bodyPr/>
+                                  </wps:wsp>
+                                  <wps:wsp xmlns:wps="http://schemas.microsoft.com/office/word/2010/wordprocessingShape">
+                                    <wps:cNvPr id="13" name="Düz Ok Bağlayıcısı 13"/>
+                                    <wps:cNvCnPr/>
+                                    <wps:spPr>
+                                      <a:xfrm flipV="1">
+                                        <a:off x="30480" y="525780"/>
+                                        <a:ext cx="883920" cy="457200"/>
+                                      </a:xfrm>
+                                      <a:prstGeom prst="straightConnector1">
+                                        <a:avLst/>
+                                      </a:prstGeom>
+                                      <a:ln>
+                                        <a:solidFill>
+                                          <a:schemeClr val="tx1"/>
+                                        </a:solidFill>
+                                      </a:ln>
+                                    </wps:spPr>
+                                    <wps:style>
+                                      <a:lnRef idx="1">
+                                        <a:schemeClr val="accent1"/>
+                                      </a:lnRef>
+                                      <a:fillRef idx="0">
+                                        <a:schemeClr val="accent1"/>
+                                      </a:fillRef>
+                                      <a:effectRef idx="0">
+                                        <a:scrgbClr r="0" g="0" b="0"/>
+                                      </a:effectRef>
+                                      <a:fontRef idx="minor">
+                                        <a:schemeClr val="tx1"/>
+                                      </a:fontRef>
+                                    </wps:style>
+                                    <wps:bodyPr/>
+                                  </wps:wsp>
+                                  <wps:wsp xmlns:wps="http://schemas.microsoft.com/office/word/2010/wordprocessingShape">
+                                    <wps:cNvPr id="14" name="Düz Ok Bağlayıcısı 14"/>
+                                    <wps:cNvCnPr/>
+                                    <wps:spPr>
+                                      <a:xfrm rot="5400000" flipH="1" flipV="1">
+                                        <a:off x="-144780" y="685800"/>
+                                        <a:ext cx="441960" cy="121920"/>
+                                      </a:xfrm>
+                                      <a:prstGeom prst="straightConnector1">
+                                        <a:avLst/>
+                                      </a:prstGeom>
+                                      <a:ln>
+                                        <a:solidFill>
+                                          <a:schemeClr val="tx1"/>
+                                        </a:solidFill>
+                                      </a:ln>
+                                    </wps:spPr>
+                                    <wps:style>
+                                      <a:lnRef idx="1">
+                                        <a:schemeClr val="accent1"/>
+                                      </a:lnRef>
+                                      <a:fillRef idx="0">
+                                        <a:schemeClr val="accent1"/>
+                                      </a:fillRef>
+                                      <a:effectRef idx="0">
+                                        <a:scrgbClr r="0" g="0" b="0"/>
+                                      </a:effectRef>
+                                      <a:fontRef idx="minor">
+                                        <a:schemeClr val="tx1"/>
+                                      </a:fontRef>
+                                    </wps:style>
+                                    <wps:bodyPr/>
+                                  </wps:wsp>
+                                  <wps:wsp xmlns:wps="http://schemas.microsoft.com/office/word/2010/wordprocessingShape">
+                                    <wps:cNvPr id="15" name="Düz Ok Bağlayıcısı 15"/>
+                                    <wps:cNvCnPr/>
+                                    <wps:spPr>
+                                      <a:xfrm flipV="1">
+                                        <a:off x="678180" y="533400"/>
+                                        <a:ext cx="655320" cy="464820"/>
+                                      </a:xfrm>
+                                      <a:prstGeom prst="straightConnector1">
+                                        <a:avLst/>
+                                      </a:prstGeom>
+                                      <a:ln>
+                                        <a:solidFill>
+                                          <a:schemeClr val="tx1"/>
+                                        </a:solidFill>
+                                      </a:ln>
+                                    </wps:spPr>
+                                    <wps:style>
+                                      <a:lnRef idx="1">
+                                        <a:schemeClr val="accent1"/>
+                                      </a:lnRef>
+                                      <a:fillRef idx="0">
+                                        <a:schemeClr val="accent1"/>
+                                      </a:fillRef>
+                                      <a:effectRef idx="0">
+                                        <a:scrgbClr r="0" g="0" b="0"/>
+                                      </a:effectRef>
+                                      <a:fontRef idx="minor">
+                                        <a:schemeClr val="tx1"/>
+                                      </a:fontRef>
+                                    </wps:style>
+                                    <wps:bodyPr/>
+                                  </wps:wsp>
+                                  <wps:wsp xmlns:wps="http://schemas.microsoft.com/office/word/2010/wordprocessingShape">
+                                    <wps:cNvPr id="16" name="Düz Ok Bağlayıcısı 16"/>
+                                    <wps:cNvCnPr/>
+                                    <wps:spPr>
+                                      <a:xfrm flipV="1">
+                                        <a:off x="312420" y="533400"/>
+                                        <a:ext cx="762000" cy="449580"/>
+                                      </a:xfrm>
+                                      <a:prstGeom prst="straightConnector1">
+                                        <a:avLst/>
+                                      </a:prstGeom>
+                                      <a:ln>
+                                        <a:solidFill>
+                                          <a:schemeClr val="tx1"/>
+                                        </a:solidFill>
+                                      </a:ln>
+                                    </wps:spPr>
+                                    <wps:style>
+                                      <a:lnRef idx="1">
+                                        <a:schemeClr val="accent1"/>
+                                      </a:lnRef>
+                                      <a:fillRef idx="0">
+                                        <a:schemeClr val="accent1"/>
+                                      </a:fillRef>
+                                      <a:effectRef idx="0">
+                                        <a:scrgbClr r="0" g="0" b="0"/>
+                                      </a:effectRef>
+                                      <a:fontRef idx="minor">
+                                        <a:schemeClr val="tx1"/>
+                                      </a:fontRef>
+                                    </wps:style>
+                                    <wps:bodyPr/>
+                                  </wps:wsp>
+                                  <wps:wsp xmlns:wps="http://schemas.microsoft.com/office/word/2010/wordprocessingShape">
+                                    <wps:cNvPr id="17" name="Düz Ok Bağlayıcısı 17"/>
+                                    <wps:cNvCnPr/>
+                                    <wps:spPr>
+                                      <a:xfrm rot="5400000" flipH="1" flipV="1">
+                                        <a:off x="22860" y="548640"/>
+                                        <a:ext cx="441960" cy="381000"/>
+                                      </a:xfrm>
+                                      <a:prstGeom prst="straightConnector1">
+                                        <a:avLst/>
+                                      </a:prstGeom>
+                                      <a:ln>
+                                        <a:solidFill>
+                                          <a:schemeClr val="tx1"/>
+                                        </a:solidFill>
+                                      </a:ln>
+                                    </wps:spPr>
+                                    <wps:style>
+                                      <a:lnRef idx="1">
+                                        <a:schemeClr val="accent1"/>
+                                      </a:lnRef>
+                                      <a:fillRef idx="0">
+                                        <a:schemeClr val="accent1"/>
+                                      </a:fillRef>
+                                      <a:effectRef idx="0">
+                                        <a:scrgbClr r="0" g="0" b="0"/>
+                                      </a:effectRef>
+                                      <a:fontRef idx="minor">
+                                        <a:schemeClr val="tx1"/>
+                                      </a:fontRef>
+                                    </wps:style>
+                                    <wps:bodyPr/>
+                                  </wps:wsp>
+                                  <wps:wsp xmlns:wps="http://schemas.microsoft.com/office/word/2010/wordprocessingShape">
+                                    <wps:cNvPr id="18" name="Düz Ok Bağlayıcısı 18"/>
+                                    <wps:cNvCnPr/>
+                                    <wps:spPr>
+                                      <a:xfrm>
+                                        <a:off x="678180" y="998220"/>
+                                        <a:ext cx="9525" cy="9525"/>
+                                      </a:xfrm>
+                                      <a:prstGeom prst="straightConnector1">
+                                        <a:avLst/>
+                                      </a:prstGeom>
+                                      <a:ln/>
+                                    </wps:spPr>
+                                    <wps:style>
+                                      <a:lnRef idx="1">
+                                        <a:schemeClr val="accent1"/>
+                                      </a:lnRef>
+                                      <a:fillRef idx="0">
+                                        <a:schemeClr val="accent1"/>
+                                      </a:fillRef>
+                                      <a:effectRef idx="0">
+                                        <a:scrgbClr r="0" g="0" b="0"/>
+                                      </a:effectRef>
+                                      <a:fontRef idx="minor">
+                                        <a:schemeClr val="tx1"/>
+                                      </a:fontRef>
+                                    </wps:style>
+                                    <wps:bodyPr/>
+                                  </wps:wsp>
+                                  <wps:wsp xmlns:wps="http://schemas.microsoft.com/office/word/2010/wordprocessingShape">
+                                    <wps:cNvPr id="19" name="Düz Ok Bağlayıcısı 19"/>
+                                    <wps:cNvCnPr/>
+                                    <wps:spPr>
+                                      <a:xfrm flipH="1">
+                                        <a:off x="670560" y="731520"/>
+                                        <a:ext cx="678180" cy="480060"/>
+                                      </a:xfrm>
+                                      <a:prstGeom prst="straightConnector1">
+                                        <a:avLst/>
+                                      </a:prstGeom>
+                                      <a:ln>
+                                        <a:solidFill>
+                                          <a:schemeClr val="tx1"/>
+                                        </a:solidFill>
+                                      </a:ln>
+                                    </wps:spPr>
+                                    <wps:style>
+                                      <a:lnRef idx="1">
+                                        <a:schemeClr val="accent1"/>
+                                      </a:lnRef>
+                                      <a:fillRef idx="0">
+                                        <a:schemeClr val="accent1"/>
+                                      </a:fillRef>
+                                      <a:effectRef idx="0">
+                                        <a:scrgbClr r="0" g="0" b="0"/>
+                                      </a:effectRef>
+                                      <a:fontRef idx="minor">
+                                        <a:schemeClr val="tx1"/>
+                                      </a:fontRef>
+                                    </wps:style>
+                                    <wps:bodyPr/>
+                                  </wps:wsp>
+                                  <wps:wsp xmlns:wps="http://schemas.microsoft.com/office/word/2010/wordprocessingShape">
+                                    <wps:cNvPr id="20" name="Düz Ok Bağlayıcısı 20"/>
+                                    <wps:cNvCnPr/>
+                                    <wps:spPr>
+                                      <a:xfrm flipH="1">
+                                        <a:off x="670560" y="944880"/>
+                                        <a:ext cx="685800" cy="579120"/>
+                                      </a:xfrm>
+                                      <a:prstGeom prst="straightConnector1">
+                                        <a:avLst/>
+                                      </a:prstGeom>
+                                      <a:ln>
+                                        <a:solidFill>
+                                          <a:schemeClr val="tx1"/>
+                                        </a:solidFill>
+                                      </a:ln>
+                                    </wps:spPr>
+                                    <wps:style>
+                                      <a:lnRef idx="1">
+                                        <a:schemeClr val="accent1"/>
+                                      </a:lnRef>
+                                      <a:fillRef idx="0">
+                                        <a:schemeClr val="accent1"/>
+                                      </a:fillRef>
+                                      <a:effectRef idx="0">
+                                        <a:scrgbClr r="0" g="0" b="0"/>
+                                      </a:effectRef>
+                                      <a:fontRef idx="minor">
+                                        <a:schemeClr val="tx1"/>
+                                      </a:fontRef>
+                                    </wps:style>
+                                    <wps:bodyPr/>
+                                  </wps:wsp>
+                                  <wps:wsp xmlns:wps="http://schemas.microsoft.com/office/word/2010/wordprocessingShape">
+                                    <wps:cNvPr id="21" name="Düz Ok Bağlayıcısı 21"/>
+                                    <wps:cNvCnPr/>
+                                    <wps:spPr>
+                                      <a:xfrm rot="5400000">
+                                        <a:off x="655321" y="1249680"/>
+                                        <a:ext cx="723900" cy="693420"/>
+                                      </a:xfrm>
+                                      <a:prstGeom prst="straightConnector1">
+                                        <a:avLst/>
+                                      </a:prstGeom>
+                                      <a:ln>
+                                        <a:solidFill>
+                                          <a:schemeClr val="tx1"/>
+                                        </a:solidFill>
+                                      </a:ln>
+                                    </wps:spPr>
+                                    <wps:style>
+                                      <a:lnRef idx="1">
+                                        <a:schemeClr val="accent1"/>
+                                      </a:lnRef>
+                                      <a:fillRef idx="0">
+                                        <a:schemeClr val="accent1"/>
+                                      </a:fillRef>
+                                      <a:effectRef idx="0">
+                                        <a:scrgbClr r="0" g="0" b="0"/>
+                                      </a:effectRef>
+                                      <a:fontRef idx="minor">
+                                        <a:schemeClr val="tx1"/>
+                                      </a:fontRef>
+                                    </wps:style>
+                                    <wps:bodyPr/>
+                                  </wps:wsp>
+                                  <wps:wsp xmlns:wps="http://schemas.microsoft.com/office/word/2010/wordprocessingShape">
+                                    <wps:cNvPr id="22" name="Düz Ok Bağlayıcısı 22"/>
+                                    <wps:cNvCnPr/>
+                                    <wps:spPr>
+                                      <a:xfrm flipH="1">
+                                        <a:off x="678180" y="1668780"/>
+                                        <a:ext cx="662940" cy="586740"/>
+                                      </a:xfrm>
+                                      <a:prstGeom prst="straightConnector1">
+                                        <a:avLst/>
+                                      </a:prstGeom>
+                                      <a:ln>
+                                        <a:solidFill>
+                                          <a:schemeClr val="tx1"/>
+                                        </a:solidFill>
+                                      </a:ln>
+                                    </wps:spPr>
+                                    <wps:style>
+                                      <a:lnRef idx="1">
+                                        <a:schemeClr val="accent1"/>
+                                      </a:lnRef>
+                                      <a:fillRef idx="0">
+                                        <a:schemeClr val="accent1"/>
+                                      </a:fillRef>
+                                      <a:effectRef idx="0">
+                                        <a:scrgbClr r="0" g="0" b="0"/>
+                                      </a:effectRef>
+                                      <a:fontRef idx="minor">
+                                        <a:schemeClr val="tx1"/>
+                                      </a:fontRef>
+                                    </wps:style>
+                                    <wps:bodyPr/>
+                                  </wps:wsp>
+                                  <wps:wsp xmlns:wps="http://schemas.microsoft.com/office/word/2010/wordprocessingShape">
+                                    <wps:cNvPr id="23" name="Düz Ok Bağlayıcısı 23"/>
+                                    <wps:cNvCnPr/>
+                                    <wps:spPr>
+                                      <a:xfrm rot="5400000">
+                                        <a:off x="575310" y="2045970"/>
+                                        <a:ext cx="845820" cy="716281"/>
+                                      </a:xfrm>
+                                      <a:prstGeom prst="straightConnector1">
+                                        <a:avLst/>
+                                      </a:prstGeom>
+                                      <a:ln>
+                                        <a:solidFill>
+                                          <a:schemeClr val="tx1"/>
+                                        </a:solidFill>
+                                      </a:ln>
+                                    </wps:spPr>
+                                    <wps:style>
+                                      <a:lnRef idx="1">
+                                        <a:schemeClr val="accent1"/>
+                                      </a:lnRef>
+                                      <a:fillRef idx="0">
+                                        <a:schemeClr val="accent1"/>
+                                      </a:fillRef>
+                                      <a:effectRef idx="0">
+                                        <a:scrgbClr r="0" g="0" b="0"/>
+                                      </a:effectRef>
+                                      <a:fontRef idx="minor">
+                                        <a:schemeClr val="tx1"/>
+                                      </a:fontRef>
+                                    </wps:style>
+                                    <wps:bodyPr/>
+                                  </wps:wsp>
+                                  <wps:wsp xmlns:wps="http://schemas.microsoft.com/office/word/2010/wordprocessingShape">
+                                    <wps:cNvPr id="24" name="Düz Ok Bağlayıcısı 24"/>
+                                    <wps:cNvCnPr/>
+                                    <wps:spPr>
+                                      <a:xfrm rot="5400000">
+                                        <a:off x="925830" y="2442210"/>
+                                        <a:ext cx="525780" cy="320040"/>
+                                      </a:xfrm>
+                                      <a:prstGeom prst="straightConnector1">
+                                        <a:avLst/>
+                                      </a:prstGeom>
+                                      <a:ln>
+                                        <a:solidFill>
+                                          <a:schemeClr val="tx1"/>
+                                        </a:solidFill>
+                                      </a:ln>
+                                    </wps:spPr>
+                                    <wps:style>
+                                      <a:lnRef idx="1">
+                                        <a:schemeClr val="accent1"/>
+                                      </a:lnRef>
+                                      <a:fillRef idx="0">
+                                        <a:schemeClr val="accent1"/>
+                                      </a:fillRef>
+                                      <a:effectRef idx="0">
+                                        <a:scrgbClr r="0" g="0" b="0"/>
+                                      </a:effectRef>
+                                      <a:fontRef idx="minor">
+                                        <a:schemeClr val="tx1"/>
+                                      </a:fontRef>
+                                    </wps:style>
+                                    <wps:bodyPr/>
+                                  </wps:wsp>
+                                  <wps:wsp xmlns:wps="http://schemas.microsoft.com/office/word/2010/wordprocessingShape">
+                                    <wps:cNvPr id="25" name="Düz Ok Bağlayıcısı 25"/>
+                                    <wps:cNvCnPr/>
+                                    <wps:spPr>
+                                      <a:xfrm rot="5400000">
+                                        <a:off x="2213610" y="598170"/>
+                                        <a:ext cx="350520" cy="205740"/>
+                                      </a:xfrm>
+                                      <a:prstGeom prst="straightConnector1">
+                                        <a:avLst/>
+                                      </a:prstGeom>
+                                      <a:ln>
+                                        <a:solidFill>
+                                          <a:schemeClr val="tx1"/>
+                                        </a:solidFill>
+                                      </a:ln>
+                                    </wps:spPr>
+                                    <wps:style>
+                                      <a:lnRef idx="1">
+                                        <a:schemeClr val="accent1"/>
+                                      </a:lnRef>
+                                      <a:fillRef idx="0">
+                                        <a:schemeClr val="accent1"/>
+                                      </a:fillRef>
+                                      <a:effectRef idx="0">
+                                        <a:scrgbClr r="0" g="0" b="0"/>
+                                      </a:effectRef>
+                                      <a:fontRef idx="minor">
+                                        <a:schemeClr val="tx1"/>
+                                      </a:fontRef>
+                                    </wps:style>
+                                    <wps:bodyPr/>
+                                  </wps:wsp>
+                                  <wps:wsp xmlns:wps="http://schemas.microsoft.com/office/word/2010/wordprocessingShape">
+                                    <wps:cNvPr id="26" name="Düz Ok Bağlayıcısı 26"/>
+                                    <wps:cNvCnPr/>
+                                    <wps:spPr>
+                                      <a:xfrm rot="5400000">
+                                        <a:off x="2057400" y="758190"/>
+                                        <a:ext cx="891540" cy="426720"/>
+                                      </a:xfrm>
+                                      <a:prstGeom prst="straightConnector1">
+                                        <a:avLst/>
+                                      </a:prstGeom>
+                                      <a:ln>
+                                        <a:solidFill>
+                                          <a:schemeClr val="tx1"/>
+                                        </a:solidFill>
+                                      </a:ln>
+                                    </wps:spPr>
+                                    <wps:style>
+                                      <a:lnRef idx="1">
+                                        <a:schemeClr val="accent1"/>
+                                      </a:lnRef>
+                                      <a:fillRef idx="0">
+                                        <a:schemeClr val="accent1"/>
+                                      </a:fillRef>
+                                      <a:effectRef idx="0">
+                                        <a:scrgbClr r="0" g="0" b="0"/>
+                                      </a:effectRef>
+                                      <a:fontRef idx="minor">
+                                        <a:schemeClr val="tx1"/>
+                                      </a:fontRef>
+                                    </wps:style>
+                                    <wps:bodyPr/>
+                                  </wps:wsp>
+                                  <wps:wsp xmlns:wps="http://schemas.microsoft.com/office/word/2010/wordprocessingShape">
+                                    <wps:cNvPr id="27" name="Düz Ok Bağlayıcısı 27"/>
+                                    <wps:cNvCnPr/>
+                                    <wps:spPr>
+                                      <a:xfrm rot="5400000">
+                                        <a:off x="2026920" y="822960"/>
+                                        <a:ext cx="1234440" cy="640081"/>
+                                      </a:xfrm>
+                                      <a:prstGeom prst="straightConnector1">
+                                        <a:avLst/>
+                                      </a:prstGeom>
+                                      <a:ln>
+                                        <a:solidFill>
+                                          <a:schemeClr val="tx1"/>
+                                        </a:solidFill>
+                                      </a:ln>
+                                    </wps:spPr>
+                                    <wps:style>
+                                      <a:lnRef idx="1">
+                                        <a:schemeClr val="accent1"/>
+                                      </a:lnRef>
+                                      <a:fillRef idx="0">
+                                        <a:schemeClr val="accent1"/>
+                                      </a:fillRef>
+                                      <a:effectRef idx="0">
+                                        <a:scrgbClr r="0" g="0" b="0"/>
+                                      </a:effectRef>
+                                      <a:fontRef idx="minor">
+                                        <a:schemeClr val="tx1"/>
+                                      </a:fontRef>
+                                    </wps:style>
+                                    <wps:bodyPr/>
+                                  </wps:wsp>
+                                  <wps:wsp xmlns:wps="http://schemas.microsoft.com/office/word/2010/wordprocessingShape">
+                                    <wps:cNvPr id="28" name="Düz Ok Bağlayıcısı 28"/>
+                                    <wps:cNvCnPr/>
+                                    <wps:spPr>
+                                      <a:xfrm rot="5400000">
+                                        <a:off x="3063240" y="617220"/>
+                                        <a:ext cx="449580" cy="281940"/>
+                                      </a:xfrm>
+                                      <a:prstGeom prst="straightConnector1">
+                                        <a:avLst/>
+                                      </a:prstGeom>
+                                      <a:ln>
+                                        <a:solidFill>
+                                          <a:schemeClr val="tx1"/>
+                                        </a:solidFill>
+                                      </a:ln>
+                                    </wps:spPr>
+                                    <wps:style>
+                                      <a:lnRef idx="1">
+                                        <a:schemeClr val="accent1"/>
+                                      </a:lnRef>
+                                      <a:fillRef idx="0">
+                                        <a:schemeClr val="accent1"/>
+                                      </a:fillRef>
+                                      <a:effectRef idx="0">
+                                        <a:scrgbClr r="0" g="0" b="0"/>
+                                      </a:effectRef>
+                                      <a:fontRef idx="minor">
+                                        <a:schemeClr val="tx1"/>
+                                      </a:fontRef>
+                                    </wps:style>
+                                    <wps:bodyPr/>
+                                  </wps:wsp>
+                                  <wps:wsp xmlns:wps="http://schemas.microsoft.com/office/word/2010/wordprocessingShape">
+                                    <wps:cNvPr id="29" name="Düz Ok Bağlayıcısı 29"/>
+                                    <wps:cNvCnPr/>
+                                    <wps:spPr>
+                                      <a:xfrm rot="5400000">
+                                        <a:off x="3393758" y="567690"/>
+                                        <a:ext cx="449580" cy="327660"/>
+                                      </a:xfrm>
+                                      <a:prstGeom prst="straightConnector1">
+                                        <a:avLst/>
+                                      </a:prstGeom>
+                                      <a:ln>
+                                        <a:solidFill>
+                                          <a:schemeClr val="tx1"/>
+                                        </a:solidFill>
+                                      </a:ln>
+                                    </wps:spPr>
+                                    <wps:style>
+                                      <a:lnRef idx="1">
+                                        <a:schemeClr val="accent1"/>
+                                      </a:lnRef>
+                                      <a:fillRef idx="0">
+                                        <a:schemeClr val="accent1"/>
+                                      </a:fillRef>
+                                      <a:effectRef idx="0">
+                                        <a:scrgbClr r="0" g="0" b="0"/>
+                                      </a:effectRef>
+                                      <a:fontRef idx="minor">
+                                        <a:schemeClr val="tx1"/>
+                                      </a:fontRef>
+                                    </wps:style>
+                                    <wps:bodyPr/>
+                                  </wps:wsp>
+                                  <wps:wsp xmlns:wps="http://schemas.microsoft.com/office/word/2010/wordprocessingShape">
+                                    <wps:cNvPr id="30" name="Düz Ok Bağlayıcısı 30"/>
+                                    <wps:cNvCnPr/>
+                                    <wps:spPr>
+                                      <a:xfrm rot="5400000">
+                                        <a:off x="1855470" y="982980"/>
+                                        <a:ext cx="1714500" cy="815339"/>
+                                      </a:xfrm>
+                                      <a:prstGeom prst="straightConnector1">
+                                        <a:avLst/>
+                                      </a:prstGeom>
+                                      <a:ln>
+                                        <a:solidFill>
+                                          <a:schemeClr val="tx1"/>
+                                        </a:solidFill>
+                                      </a:ln>
+                                    </wps:spPr>
+                                    <wps:style>
+                                      <a:lnRef idx="1">
+                                        <a:schemeClr val="accent1"/>
+                                      </a:lnRef>
+                                      <a:fillRef idx="0">
+                                        <a:schemeClr val="accent1"/>
+                                      </a:fillRef>
+                                      <a:effectRef idx="0">
+                                        <a:scrgbClr r="0" g="0" b="0"/>
+                                      </a:effectRef>
+                                      <a:fontRef idx="minor">
+                                        <a:schemeClr val="tx1"/>
+                                      </a:fontRef>
+                                    </wps:style>
+                                    <wps:bodyPr/>
+                                  </wps:wsp>
+                                  <wps:wsp xmlns:wps="http://schemas.microsoft.com/office/word/2010/wordprocessingShape">
+                                    <wps:cNvPr id="31" name="Düz Ok Bağlayıcısı 31"/>
+                                    <wps:cNvCnPr/>
+                                    <wps:spPr>
+                                      <a:xfrm rot="5400000">
+                                        <a:off x="2034540" y="1409700"/>
+                                        <a:ext cx="1356360" cy="777240"/>
+                                      </a:xfrm>
+                                      <a:prstGeom prst="straightConnector1">
+                                        <a:avLst/>
+                                      </a:prstGeom>
+                                      <a:ln>
+                                        <a:solidFill>
+                                          <a:schemeClr val="tx1"/>
+                                        </a:solidFill>
+                                      </a:ln>
+                                    </wps:spPr>
+                                    <wps:style>
+                                      <a:lnRef idx="1">
+                                        <a:schemeClr val="accent1"/>
+                                      </a:lnRef>
+                                      <a:fillRef idx="0">
+                                        <a:schemeClr val="accent1"/>
+                                      </a:fillRef>
+                                      <a:effectRef idx="0">
+                                        <a:scrgbClr r="0" g="0" b="0"/>
+                                      </a:effectRef>
+                                      <a:fontRef idx="minor">
+                                        <a:schemeClr val="tx1"/>
+                                      </a:fontRef>
+                                    </wps:style>
+                                    <wps:bodyPr/>
+                                  </wps:wsp>
+                                  <wps:wsp xmlns:wps="http://schemas.microsoft.com/office/word/2010/wordprocessingShape">
+                                    <wps:cNvPr id="32" name="Düz Ok Bağlayıcısı 32"/>
+                                    <wps:cNvCnPr/>
+                                    <wps:spPr>
+                                      <a:xfrm rot="5400000">
+                                        <a:off x="2160270" y="1764030"/>
+                                        <a:ext cx="1074420" cy="822961"/>
+                                      </a:xfrm>
+                                      <a:prstGeom prst="straightConnector1">
+                                        <a:avLst/>
+                                      </a:prstGeom>
+                                      <a:ln>
+                                        <a:solidFill>
+                                          <a:schemeClr val="tx1"/>
+                                        </a:solidFill>
+                                      </a:ln>
+                                    </wps:spPr>
+                                    <wps:style>
+                                      <a:lnRef idx="1">
+                                        <a:schemeClr val="accent1"/>
+                                      </a:lnRef>
+                                      <a:fillRef idx="0">
+                                        <a:schemeClr val="accent1"/>
+                                      </a:fillRef>
+                                      <a:effectRef idx="0">
+                                        <a:scrgbClr r="0" g="0" b="0"/>
+                                      </a:effectRef>
+                                      <a:fontRef idx="minor">
+                                        <a:schemeClr val="tx1"/>
+                                      </a:fontRef>
+                                    </wps:style>
+                                    <wps:bodyPr/>
+                                  </wps:wsp>
+                                  <wps:wsp xmlns:wps="http://schemas.microsoft.com/office/word/2010/wordprocessingShape">
+                                    <wps:cNvPr id="33" name="Düz Ok Bağlayıcısı 33"/>
+                                    <wps:cNvCnPr/>
+                                    <wps:spPr>
+                                      <a:xfrm rot="5400000">
+                                        <a:off x="2411731" y="2160270"/>
+                                        <a:ext cx="746760" cy="647700"/>
+                                      </a:xfrm>
+                                      <a:prstGeom prst="straightConnector1">
+                                        <a:avLst/>
+                                      </a:prstGeom>
+                                      <a:ln>
+                                        <a:solidFill>
+                                          <a:schemeClr val="tx1"/>
+                                        </a:solidFill>
+                                      </a:ln>
+                                    </wps:spPr>
+                                    <wps:style>
+                                      <a:lnRef idx="1">
+                                        <a:schemeClr val="accent1"/>
+                                      </a:lnRef>
+                                      <a:fillRef idx="0">
+                                        <a:schemeClr val="accent1"/>
+                                      </a:fillRef>
+                                      <a:effectRef idx="0">
+                                        <a:scrgbClr r="0" g="0" b="0"/>
+                                      </a:effectRef>
+                                      <a:fontRef idx="minor">
+                                        <a:schemeClr val="tx1"/>
+                                      </a:fontRef>
+                                    </wps:style>
+                                    <wps:bodyPr/>
+                                  </wps:wsp>
+                                  <wps:wsp xmlns:wps="http://schemas.microsoft.com/office/word/2010/wordprocessingShape">
+                                    <wps:cNvPr id="34" name="Düz Ok Bağlayıcısı 34"/>
+                                    <wps:cNvCnPr/>
+                                    <wps:spPr>
+                                      <a:xfrm rot="5400000">
+                                        <a:off x="2762250" y="2541270"/>
+                                        <a:ext cx="358140" cy="304800"/>
+                                      </a:xfrm>
+                                      <a:prstGeom prst="straightConnector1">
+                                        <a:avLst/>
+                                      </a:prstGeom>
+                                      <a:ln>
+                                        <a:solidFill>
+                                          <a:schemeClr val="tx1"/>
+                                        </a:solidFill>
+                                      </a:ln>
+                                    </wps:spPr>
+                                    <wps:style>
+                                      <a:lnRef idx="1">
+                                        <a:schemeClr val="accent1"/>
+                                      </a:lnRef>
+                                      <a:fillRef idx="0">
+                                        <a:schemeClr val="accent1"/>
+                                      </a:fillRef>
+                                      <a:effectRef idx="0">
+                                        <a:scrgbClr r="0" g="0" b="0"/>
+                                      </a:effectRef>
+                                      <a:fontRef idx="minor">
+                                        <a:schemeClr val="tx1"/>
+                                      </a:fontRef>
+                                    </wps:style>
+                                    <wps:bodyPr/>
+                                  </wps:wsp>
+                                  <wps:wsp xmlns:wps="http://schemas.microsoft.com/office/word/2010/wordprocessingShape">
+                                    <wps:cNvPr id="35" name="Dikdörtgen 35"/>
                                     <wps:cNvSpPr/>
                                     <wps:spPr>
                                       <a:xfrm>
-                                        <a:off x="1013461" y="2707777"/>
-                                        <a:ext cx="632460" cy="251460"/>
+                                        <a:off x="1356361" y="2857500"/>
+                                        <a:ext cx="929639" cy="220980"/>
                                       </a:xfrm>
                                       <a:prstGeom prst="rect">
                                         <a:avLst/>
@@ -973,512 +1848,55 @@
                                     <wps:bodyPr anchor="ctr"/>
                                   </wps:wsp>
                                   <wps:wsp xmlns:wps="http://schemas.microsoft.com/office/word/2010/wordprocessingShape">
-                                    <wps:cNvPr id="6" name="Düz Ok Bağlayıcısı 6"/>
-                                    <wps:cNvCnPr/>
-                                    <wps:spPr>
-                                      <a:xfrm flipH="1">
-                                        <a:off x="15240" y="718957"/>
-                                        <a:ext cx="990600" cy="342900"/>
-                                      </a:xfrm>
-                                      <a:prstGeom prst="straightConnector1">
-                                        <a:avLst/>
-                                      </a:prstGeom>
-                                      <a:ln>
-                                        <a:solidFill>
-                                          <a:schemeClr val="tx1"/>
-                                        </a:solidFill>
-                                      </a:ln>
-                                    </wps:spPr>
-                                    <wps:style>
-                                      <a:lnRef idx="1">
-                                        <a:schemeClr val="accent1"/>
-                                      </a:lnRef>
-                                      <a:fillRef idx="0">
-                                        <a:schemeClr val="accent1"/>
-                                      </a:fillRef>
-                                      <a:effectRef idx="0">
-                                        <a:scrgbClr r="0" g="0" b="0"/>
-                                      </a:effectRef>
-                                      <a:fontRef idx="minor">
-                                        <a:schemeClr val="tx1"/>
-                                      </a:fontRef>
-                                    </wps:style>
-                                    <wps:bodyPr/>
-                                  </wps:wsp>
-                                  <wps:wsp xmlns:wps="http://schemas.microsoft.com/office/word/2010/wordprocessingShape">
-                                    <wps:cNvPr id="7" name="Düz Ok Bağlayıcısı 7"/>
-                                    <wps:cNvCnPr/>
-                                    <wps:spPr>
-                                      <a:xfrm flipH="1">
-                                        <a:off x="7620" y="932317"/>
-                                        <a:ext cx="998221" cy="472440"/>
-                                      </a:xfrm>
-                                      <a:prstGeom prst="straightConnector1">
-                                        <a:avLst/>
-                                      </a:prstGeom>
-                                      <a:ln>
-                                        <a:solidFill>
-                                          <a:schemeClr val="tx1"/>
-                                        </a:solidFill>
-                                      </a:ln>
-                                    </wps:spPr>
-                                    <wps:style>
-                                      <a:lnRef idx="1">
-                                        <a:schemeClr val="accent1"/>
-                                      </a:lnRef>
-                                      <a:fillRef idx="0">
-                                        <a:schemeClr val="accent1"/>
-                                      </a:fillRef>
-                                      <a:effectRef idx="0">
-                                        <a:scrgbClr r="0" g="0" b="0"/>
-                                      </a:effectRef>
-                                      <a:fontRef idx="minor">
-                                        <a:schemeClr val="tx1"/>
-                                      </a:fontRef>
-                                    </wps:style>
-                                    <wps:bodyPr/>
-                                  </wps:wsp>
-                                  <wps:wsp xmlns:wps="http://schemas.microsoft.com/office/word/2010/wordprocessingShape">
-                                    <wps:cNvPr id="8" name="Düz Ok Bağlayıcısı 8"/>
-                                    <wps:cNvCnPr/>
-                                    <wps:spPr>
-                                      <a:xfrm flipH="1">
-                                        <a:off x="15240" y="1339988"/>
-                                        <a:ext cx="998219" cy="693419"/>
-                                      </a:xfrm>
-                                      <a:prstGeom prst="straightConnector1">
-                                        <a:avLst/>
-                                      </a:prstGeom>
-                                      <a:ln>
-                                        <a:solidFill>
-                                          <a:schemeClr val="tx1"/>
-                                        </a:solidFill>
-                                      </a:ln>
-                                    </wps:spPr>
-                                    <wps:style>
-                                      <a:lnRef idx="1">
-                                        <a:schemeClr val="accent1"/>
-                                      </a:lnRef>
-                                      <a:fillRef idx="0">
-                                        <a:schemeClr val="accent1"/>
-                                      </a:fillRef>
-                                      <a:effectRef idx="0">
-                                        <a:scrgbClr r="0" g="0" b="0"/>
-                                      </a:effectRef>
-                                      <a:fontRef idx="minor">
-                                        <a:schemeClr val="tx1"/>
-                                      </a:fontRef>
-                                    </wps:style>
-                                    <wps:bodyPr/>
-                                  </wps:wsp>
-                                  <wps:wsp xmlns:wps="http://schemas.microsoft.com/office/word/2010/wordprocessingShape">
-                                    <wps:cNvPr id="9" name="Düz Ok Bağlayıcısı 9"/>
-                                    <wps:cNvCnPr/>
-                                    <wps:spPr>
-                                      <a:xfrm flipH="1">
-                                        <a:off x="15240" y="1610497"/>
-                                        <a:ext cx="998219" cy="845820"/>
-                                      </a:xfrm>
-                                      <a:prstGeom prst="straightConnector1">
-                                        <a:avLst/>
-                                      </a:prstGeom>
-                                      <a:ln>
-                                        <a:solidFill>
-                                          <a:schemeClr val="tx1"/>
-                                        </a:solidFill>
-                                      </a:ln>
-                                    </wps:spPr>
-                                    <wps:style>
-                                      <a:lnRef idx="1">
-                                        <a:schemeClr val="accent1"/>
-                                      </a:lnRef>
-                                      <a:fillRef idx="0">
-                                        <a:schemeClr val="accent1"/>
-                                      </a:fillRef>
-                                      <a:effectRef idx="0">
-                                        <a:scrgbClr r="0" g="0" b="0"/>
-                                      </a:effectRef>
-                                      <a:fontRef idx="minor">
-                                        <a:schemeClr val="tx1"/>
-                                      </a:fontRef>
-                                    </wps:style>
-                                    <wps:bodyPr/>
-                                  </wps:wsp>
-                                  <wps:wsp xmlns:wps="http://schemas.microsoft.com/office/word/2010/wordprocessingShape">
-                                    <wps:cNvPr id="10" name="Düz Ok Bağlayıcısı 10"/>
-                                    <wps:cNvCnPr/>
-                                    <wps:spPr>
-                                      <a:xfrm rot="5400000">
-                                        <a:off x="262890" y="1957208"/>
-                                        <a:ext cx="815340" cy="701039"/>
-                                      </a:xfrm>
-                                      <a:prstGeom prst="straightConnector1">
-                                        <a:avLst/>
-                                      </a:prstGeom>
-                                      <a:ln>
-                                        <a:solidFill>
-                                          <a:schemeClr val="tx1"/>
-                                        </a:solidFill>
-                                      </a:ln>
-                                    </wps:spPr>
-                                    <wps:style>
-                                      <a:lnRef idx="1">
-                                        <a:schemeClr val="accent1"/>
-                                      </a:lnRef>
-                                      <a:fillRef idx="0">
-                                        <a:schemeClr val="accent1"/>
-                                      </a:fillRef>
-                                      <a:effectRef idx="0">
-                                        <a:scrgbClr r="0" g="0" b="0"/>
-                                      </a:effectRef>
-                                      <a:fontRef idx="minor">
-                                        <a:schemeClr val="tx1"/>
-                                      </a:fontRef>
-                                    </wps:style>
-                                    <wps:bodyPr/>
-                                  </wps:wsp>
-                                  <wps:wsp xmlns:wps="http://schemas.microsoft.com/office/word/2010/wordprocessingShape">
-                                    <wps:cNvPr id="11" name="Düz Ok Bağlayıcısı 11"/>
-                                    <wps:cNvCnPr/>
-                                    <wps:spPr>
-                                      <a:xfrm rot="5400000">
-                                        <a:off x="567690" y="2254387"/>
-                                        <a:ext cx="533400" cy="373380"/>
-                                      </a:xfrm>
-                                      <a:prstGeom prst="straightConnector1">
-                                        <a:avLst/>
-                                      </a:prstGeom>
-                                      <a:ln>
-                                        <a:solidFill>
-                                          <a:schemeClr val="tx1"/>
-                                        </a:solidFill>
-                                      </a:ln>
-                                    </wps:spPr>
-                                    <wps:style>
-                                      <a:lnRef idx="1">
-                                        <a:schemeClr val="accent1"/>
-                                      </a:lnRef>
-                                      <a:fillRef idx="0">
-                                        <a:schemeClr val="accent1"/>
-                                      </a:fillRef>
-                                      <a:effectRef idx="0">
-                                        <a:scrgbClr r="0" g="0" b="0"/>
-                                      </a:effectRef>
-                                      <a:fontRef idx="minor">
-                                        <a:schemeClr val="tx1"/>
-                                      </a:fontRef>
-                                    </wps:style>
-                                    <wps:bodyPr/>
-                                  </wps:wsp>
-                                  <wps:wsp xmlns:wps="http://schemas.microsoft.com/office/word/2010/wordprocessingShape">
-                                    <wps:cNvPr id="12" name="Düz Ok Bağlayıcısı 12"/>
-                                    <wps:cNvCnPr/>
-                                    <wps:spPr>
-                                      <a:xfrm flipH="1">
-                                        <a:off x="0" y="1168537"/>
-                                        <a:ext cx="1036320" cy="556260"/>
-                                      </a:xfrm>
-                                      <a:prstGeom prst="straightConnector1">
-                                        <a:avLst/>
-                                      </a:prstGeom>
-                                      <a:ln>
-                                        <a:solidFill>
-                                          <a:schemeClr val="tx1"/>
-                                        </a:solidFill>
-                                      </a:ln>
-                                    </wps:spPr>
-                                    <wps:style>
-                                      <a:lnRef idx="1">
-                                        <a:schemeClr val="accent1"/>
-                                      </a:lnRef>
-                                      <a:fillRef idx="0">
-                                        <a:schemeClr val="accent1"/>
-                                      </a:fillRef>
-                                      <a:effectRef idx="0">
-                                        <a:scrgbClr r="0" g="0" b="0"/>
-                                      </a:effectRef>
-                                      <a:fontRef idx="minor">
-                                        <a:schemeClr val="tx1"/>
-                                      </a:fontRef>
-                                    </wps:style>
-                                    <wps:bodyPr/>
-                                  </wps:wsp>
-                                  <wps:wsp xmlns:wps="http://schemas.microsoft.com/office/word/2010/wordprocessingShape">
-                                    <wps:cNvPr id="13" name="Düz Ok Bağlayıcısı 13"/>
-                                    <wps:cNvCnPr/>
-                                    <wps:spPr>
-                                      <a:xfrm flipH="1">
-                                        <a:off x="1645920" y="734197"/>
-                                        <a:ext cx="1059180" cy="373380"/>
-                                      </a:xfrm>
-                                      <a:prstGeom prst="straightConnector1">
-                                        <a:avLst/>
-                                      </a:prstGeom>
-                                      <a:ln>
-                                        <a:solidFill>
-                                          <a:schemeClr val="tx1"/>
-                                        </a:solidFill>
-                                      </a:ln>
-                                    </wps:spPr>
-                                    <wps:style>
-                                      <a:lnRef idx="1">
-                                        <a:schemeClr val="accent1"/>
-                                      </a:lnRef>
-                                      <a:fillRef idx="0">
-                                        <a:schemeClr val="accent1"/>
-                                      </a:fillRef>
-                                      <a:effectRef idx="0">
-                                        <a:scrgbClr r="0" g="0" b="0"/>
-                                      </a:effectRef>
-                                      <a:fontRef idx="minor">
-                                        <a:schemeClr val="tx1"/>
-                                      </a:fontRef>
-                                    </wps:style>
-                                    <wps:bodyPr/>
-                                  </wps:wsp>
-                                  <wps:wsp xmlns:wps="http://schemas.microsoft.com/office/word/2010/wordprocessingShape">
-                                    <wps:cNvPr id="14" name="Düz Ok Bağlayıcısı 14"/>
-                                    <wps:cNvCnPr/>
-                                    <wps:spPr>
-                                      <a:xfrm flipH="1">
-                                        <a:off x="1630680" y="993277"/>
-                                        <a:ext cx="1066800" cy="381000"/>
-                                      </a:xfrm>
-                                      <a:prstGeom prst="straightConnector1">
-                                        <a:avLst/>
-                                      </a:prstGeom>
-                                      <a:ln>
-                                        <a:solidFill>
-                                          <a:schemeClr val="tx1"/>
-                                        </a:solidFill>
-                                      </a:ln>
-                                    </wps:spPr>
-                                    <wps:style>
-                                      <a:lnRef idx="1">
-                                        <a:schemeClr val="accent1"/>
-                                      </a:lnRef>
-                                      <a:fillRef idx="0">
-                                        <a:schemeClr val="accent1"/>
-                                      </a:fillRef>
-                                      <a:effectRef idx="0">
-                                        <a:scrgbClr r="0" g="0" b="0"/>
-                                      </a:effectRef>
-                                      <a:fontRef idx="minor">
-                                        <a:schemeClr val="tx1"/>
-                                      </a:fontRef>
-                                    </wps:style>
-                                    <wps:bodyPr/>
-                                  </wps:wsp>
-                                  <wps:wsp xmlns:wps="http://schemas.microsoft.com/office/word/2010/wordprocessingShape">
-                                    <wps:cNvPr id="15" name="Düz Ok Bağlayıcısı 15"/>
-                                    <wps:cNvCnPr/>
-                                    <wps:spPr>
-                                      <a:xfrm flipH="1">
-                                        <a:off x="1661160" y="1267597"/>
-                                        <a:ext cx="1051560" cy="403860"/>
-                                      </a:xfrm>
-                                      <a:prstGeom prst="straightConnector1">
-                                        <a:avLst/>
-                                      </a:prstGeom>
-                                      <a:ln>
-                                        <a:solidFill>
-                                          <a:schemeClr val="tx1"/>
-                                        </a:solidFill>
-                                      </a:ln>
-                                    </wps:spPr>
-                                    <wps:style>
-                                      <a:lnRef idx="1">
-                                        <a:schemeClr val="accent1"/>
-                                      </a:lnRef>
-                                      <a:fillRef idx="0">
-                                        <a:schemeClr val="accent1"/>
-                                      </a:fillRef>
-                                      <a:effectRef idx="0">
-                                        <a:scrgbClr r="0" g="0" b="0"/>
-                                      </a:effectRef>
-                                      <a:fontRef idx="minor">
-                                        <a:schemeClr val="tx1"/>
-                                      </a:fontRef>
-                                    </wps:style>
-                                    <wps:bodyPr/>
-                                  </wps:wsp>
-                                  <wps:wsp xmlns:wps="http://schemas.microsoft.com/office/word/2010/wordprocessingShape">
-                                    <wps:cNvPr id="16" name="Düz Ok Bağlayıcısı 16"/>
-                                    <wps:cNvCnPr/>
-                                    <wps:spPr>
-                                      <a:xfrm flipH="1">
-                                        <a:off x="1661160" y="1610497"/>
-                                        <a:ext cx="1059180" cy="381000"/>
-                                      </a:xfrm>
-                                      <a:prstGeom prst="straightConnector1">
-                                        <a:avLst/>
-                                      </a:prstGeom>
-                                      <a:ln>
-                                        <a:solidFill>
-                                          <a:schemeClr val="tx1"/>
-                                        </a:solidFill>
-                                      </a:ln>
-                                    </wps:spPr>
-                                    <wps:style>
-                                      <a:lnRef idx="1">
-                                        <a:schemeClr val="accent1"/>
-                                      </a:lnRef>
-                                      <a:fillRef idx="0">
-                                        <a:schemeClr val="accent1"/>
-                                      </a:fillRef>
-                                      <a:effectRef idx="0">
-                                        <a:scrgbClr r="0" g="0" b="0"/>
-                                      </a:effectRef>
-                                      <a:fontRef idx="minor">
-                                        <a:schemeClr val="tx1"/>
-                                      </a:fontRef>
-                                    </wps:style>
-                                    <wps:bodyPr/>
-                                  </wps:wsp>
-                                  <wps:wsp xmlns:wps="http://schemas.microsoft.com/office/word/2010/wordprocessingShape">
-                                    <wps:cNvPr id="17" name="Düz Ok Bağlayıcısı 17"/>
-                                    <wps:cNvCnPr/>
-                                    <wps:spPr>
-                                      <a:xfrm flipH="1">
-                                        <a:off x="1653541" y="1793377"/>
-                                        <a:ext cx="1051559" cy="685800"/>
-                                      </a:xfrm>
-                                      <a:prstGeom prst="straightConnector1">
-                                        <a:avLst/>
-                                      </a:prstGeom>
-                                      <a:ln>
-                                        <a:solidFill>
-                                          <a:schemeClr val="tx1"/>
-                                        </a:solidFill>
-                                      </a:ln>
-                                    </wps:spPr>
-                                    <wps:style>
-                                      <a:lnRef idx="1">
-                                        <a:schemeClr val="accent1"/>
-                                      </a:lnRef>
-                                      <a:fillRef idx="0">
-                                        <a:schemeClr val="accent1"/>
-                                      </a:fillRef>
-                                      <a:effectRef idx="0">
-                                        <a:scrgbClr r="0" g="0" b="0"/>
-                                      </a:effectRef>
-                                      <a:fontRef idx="minor">
-                                        <a:schemeClr val="tx1"/>
-                                      </a:fontRef>
-                                    </wps:style>
-                                    <wps:bodyPr/>
-                                  </wps:wsp>
-                                  <wps:wsp xmlns:wps="http://schemas.microsoft.com/office/word/2010/wordprocessingShape">
-                                    <wps:cNvPr id="18" name="Düz Ok Bağlayıcısı 18"/>
-                                    <wps:cNvCnPr/>
-                                    <wps:spPr>
-                                      <a:xfrm flipH="1">
-                                        <a:off x="1988820" y="2082937"/>
-                                        <a:ext cx="708660" cy="617220"/>
-                                      </a:xfrm>
-                                      <a:prstGeom prst="straightConnector1">
-                                        <a:avLst/>
-                                      </a:prstGeom>
-                                      <a:ln>
-                                        <a:solidFill>
-                                          <a:schemeClr val="tx1"/>
-                                        </a:solidFill>
-                                      </a:ln>
-                                    </wps:spPr>
-                                    <wps:style>
-                                      <a:lnRef idx="1">
-                                        <a:schemeClr val="accent1"/>
-                                      </a:lnRef>
-                                      <a:fillRef idx="0">
-                                        <a:schemeClr val="accent1"/>
-                                      </a:fillRef>
-                                      <a:effectRef idx="0">
-                                        <a:scrgbClr r="0" g="0" b="0"/>
-                                      </a:effectRef>
-                                      <a:fontRef idx="minor">
-                                        <a:schemeClr val="tx1"/>
-                                      </a:fontRef>
-                                    </wps:style>
-                                    <wps:bodyPr/>
-                                  </wps:wsp>
-                                  <wps:wsp xmlns:wps="http://schemas.microsoft.com/office/word/2010/wordprocessingShape">
-                                    <wps:cNvPr id="19" name="Düz Ok Bağlayıcısı 19"/>
-                                    <wps:cNvCnPr/>
-                                    <wps:spPr>
-                                      <a:xfrm rot="5400000">
-                                        <a:off x="2358390" y="2338207"/>
-                                        <a:ext cx="373380" cy="350520"/>
-                                      </a:xfrm>
-                                      <a:prstGeom prst="straightConnector1">
-                                        <a:avLst/>
-                                      </a:prstGeom>
-                                      <a:ln>
-                                        <a:solidFill>
-                                          <a:schemeClr val="tx1"/>
-                                        </a:solidFill>
-                                      </a:ln>
-                                    </wps:spPr>
-                                    <wps:style>
-                                      <a:lnRef idx="1">
-                                        <a:schemeClr val="accent1"/>
-                                      </a:lnRef>
-                                      <a:fillRef idx="0">
-                                        <a:schemeClr val="accent1"/>
-                                      </a:fillRef>
-                                      <a:effectRef idx="0">
-                                        <a:scrgbClr r="0" g="0" b="0"/>
-                                      </a:effectRef>
-                                      <a:fontRef idx="minor">
-                                        <a:schemeClr val="tx1"/>
-                                      </a:fontRef>
-                                    </wps:style>
-                                    <wps:bodyPr/>
-                                  </wps:wsp>
-                                  <wps:wsp xmlns:wps="http://schemas.microsoft.com/office/word/2010/wordprocessingShape">
-                                    <wps:cNvPr id="20" name="Dikdörtgen 20"/>
+                                    <wps:cNvPr id="36" name="Dikdörtgen 36"/>
                                     <wps:cNvSpPr/>
                                     <wps:spPr>
                                       <a:xfrm>
-                                        <a:off x="2712720" y="703717"/>
-                                        <a:ext cx="1592580" cy="2011680"/>
+                                        <a:off x="1386840" y="3108961"/>
+                                        <a:ext cx="899160" cy="266700"/>
                                       </a:xfrm>
                                       <a:prstGeom prst="rect">
                                         <a:avLst/>
                                       </a:prstGeom>
                                       <a:solidFill>
-                                        <a:schemeClr val="bg1"/>
+                                        <a:schemeClr val="lt1"/>
                                       </a:solidFill>
                                       <a:ln>
                                         <a:solidFill>
-                                          <a:schemeClr val="tx1"/>
+                                          <a:schemeClr val="bg1"/>
                                         </a:solidFill>
                                       </a:ln>
                                     </wps:spPr>
-                                    <wps:style>
-                                      <a:lnRef idx="2">
-                                        <a:schemeClr val="accent1">
-                                          <a:shade val="50000"/>
-                                        </a:schemeClr>
-                                      </a:lnRef>
-                                      <a:fillRef idx="1">
-                                        <a:schemeClr val="accent1"/>
-                                      </a:fillRef>
-                                      <a:effectRef idx="0">
-                                        <a:scrgbClr r="0" g="0" b="0"/>
-                                      </a:effectRef>
-                                      <a:fontRef idx="minor">
-                                        <a:schemeClr val="lt1"/>
-                                      </a:fontRef>
-                                    </wps:style>
-                                    <wps:bodyPr anchor="ctr"/>
-                                  </wps:wsp>
-                                  <wps:wsp xmlns:wps="http://schemas.microsoft.com/office/word/2010/wordprocessingShape">
-                                    <wps:cNvPr id="21" name="Dikdörtgen 21"/>
+                                    <wps:txbx>
+                                      <w:txbxContent>
+                                        <w:p>
+                                          <w:pPr>
+                                            <w:spacing w:line="254" w:lineRule="auto"/>
+                                            <w:jc w:val="center"/>
+                                            <w:rPr>
+                                              <w:rFonts w:ascii="Calibri" w:hAnsi="Calibri" w:cs="Calibri"/>
+                                              <w:lang w:val="en-US"/>
+                                            </w:rPr>
+                                          </w:pPr>
+                                          <w:r>
+                                            <w:rPr>
+                                              <w:rFonts w:ascii="Calibri" w:hAnsi="Calibri" w:cs="Calibri"/>
+                                              <w:lang w:val="en-US"/>
+                                            </w:rPr>
+                                            <w:t xml:space="preserve">10.2</w:t>
+                                          </w:r>
+                                        </w:p>
+                                      </w:txbxContent>
+                                    </wps:txbx>
+                                    <wps:bodyPr anchor="t"/>
+                                  </wps:wsp>
+                                  <wps:wsp xmlns:wps="http://schemas.microsoft.com/office/word/2010/wordprocessingShape">
+                                    <wps:cNvPr id="37" name="Dikdörtgen 37"/>
                                     <wps:cNvSpPr/>
                                     <wps:spPr>
                                       <a:xfrm>
-                                        <a:off x="834390" y="0"/>
-                                        <a:ext cx="796290" cy="261757"/>
+                                        <a:off x="1428750" y="3657599"/>
+                                        <a:ext cx="769620" cy="266701"/>
                                       </a:xfrm>
                                       <a:prstGeom prst="rect">
                                         <a:avLst/>
@@ -1493,21 +1911,22 @@
                                       </a:ln>
                                     </wps:spPr>
                                     <wps:txbx>
-                                      <w:txbxContent xmlns:w="http://schemas.openxmlformats.org/wordprocessingml/2006/main">
+                                      <w:txbxContent>
                                         <w:p>
                                           <w:pPr>
+                                            <w:spacing w:line="254" w:lineRule="auto"/>
                                             <w:jc w:val="center"/>
                                             <w:rPr>
-                                              <w:sz w:val="24"/>
-                                              <w:szCs w:val="24"/>
+                                              <w:rFonts w:ascii="Calibri" w:hAnsi="Calibri" w:cs="Calibri"/>
                                               <w:lang w:val="en-US"/>
                                             </w:rPr>
                                           </w:pPr>
                                           <w:r>
                                             <w:rPr>
+                                              <w:rFonts w:ascii="Calibri" w:hAnsi="Calibri" w:cs="Calibri"/>
                                               <w:lang w:val="en-US"/>
                                             </w:rPr>
-                                            <w:t xml:space="preserve">225</w:t>
+                                            <w:t xml:space="preserve">2.3</w:t>
                                           </w:r>
                                         </w:p>
                                       </w:txbxContent>
@@ -1515,18 +1934,18 @@
                                     <wps:bodyPr anchor="t"/>
                                   </wps:wsp>
                                   <wps:wsp xmlns:wps="http://schemas.microsoft.com/office/word/2010/wordprocessingShape">
-                                    <wps:cNvPr id="22" name="Dikdörtgen 22"/>
+                                    <wps:cNvPr id="38" name="Dikdörtgen 38"/>
                                     <wps:cNvSpPr/>
                                     <wps:spPr>
                                       <a:xfrm>
-                                        <a:off x="883920" y="3690757"/>
-                                        <a:ext cx="891540" cy="281941"/>
+                                        <a:off x="3897630" y="533400"/>
+                                        <a:ext cx="727710" cy="449580"/>
                                       </a:xfrm>
                                       <a:prstGeom prst="rect">
                                         <a:avLst/>
                                       </a:prstGeom>
                                       <a:solidFill>
-                                        <a:schemeClr val="bg1"/>
+                                        <a:schemeClr val="lt1"/>
                                       </a:solidFill>
                                       <a:ln>
                                         <a:solidFill>
@@ -1535,21 +1954,22 @@
                                       </a:ln>
                                     </wps:spPr>
                                     <wps:txbx>
-                                      <w:txbxContent xmlns:w="http://schemas.openxmlformats.org/wordprocessingml/2006/main">
+                                      <w:txbxContent>
                                         <w:p>
                                           <w:pPr>
+                                            <w:spacing w:line="254" w:lineRule="auto"/>
                                             <w:jc w:val="center"/>
                                             <w:rPr>
-                                              <w:sz w:val="24"/>
-                                              <w:szCs w:val="24"/>
+                                              <w:rFonts w:ascii="Calibri" w:hAnsi="Calibri" w:cs="Calibri"/>
                                               <w:lang w:val="en-US"/>
                                             </w:rPr>
                                           </w:pPr>
                                           <w:r>
                                             <w:rPr>
+                                              <w:rFonts w:ascii="Calibri" w:hAnsi="Calibri" w:cs="Calibri"/>
                                               <w:lang w:val="en-US"/>
                                             </w:rPr>
-                                            <w:t xml:space="preserve">225</w:t>
+                                            <w:t xml:space="preserve">0.6</w:t>
                                           </w:r>
                                         </w:p>
                                       </w:txbxContent>
@@ -1557,18 +1977,18 @@
                                     <wps:bodyPr anchor="t"/>
                                   </wps:wsp>
                                   <wps:wsp xmlns:wps="http://schemas.microsoft.com/office/word/2010/wordprocessingShape">
-                                    <wps:cNvPr id="23" name="Dikdörtgen 23"/>
+                                    <wps:cNvPr id="39" name="Dikdörtgen 39"/>
                                     <wps:cNvSpPr/>
                                     <wps:spPr>
                                       <a:xfrm>
-                                        <a:off x="952500" y="3065917"/>
-                                        <a:ext cx="769620" cy="228600"/>
+                                        <a:off x="4914899" y="1798320"/>
+                                        <a:ext cx="449582" cy="377191"/>
                                       </a:xfrm>
                                       <a:prstGeom prst="rect">
                                         <a:avLst/>
                                       </a:prstGeom>
                                       <a:solidFill>
-                                        <a:schemeClr val="bg1"/>
+                                        <a:schemeClr val="lt1"/>
                                       </a:solidFill>
                                       <a:ln>
                                         <a:solidFill>
@@ -1577,62 +1997,22 @@
                                       </a:ln>
                                     </wps:spPr>
                                     <wps:txbx>
-                                      <w:txbxContent xmlns:w="http://schemas.openxmlformats.org/wordprocessingml/2006/main">
+                                      <w:txbxContent>
                                         <w:p>
                                           <w:pPr>
+                                            <w:spacing w:line="254" w:lineRule="auto"/>
+                                            <w:jc w:val="center"/>
                                             <w:rPr>
-                                              <w:sz w:val="24"/>
-                                              <w:szCs w:val="24"/>
+                                              <w:rFonts w:ascii="Calibri" w:hAnsi="Calibri" w:cs="Calibri"/>
                                               <w:lang w:val="en-US"/>
                                             </w:rPr>
                                           </w:pPr>
                                           <w:r>
                                             <w:rPr>
+                                              <w:rFonts w:ascii="Calibri" w:hAnsi="Calibri" w:cs="Calibri"/>
                                               <w:lang w:val="en-US"/>
                                             </w:rPr>
-                                            <w:t xml:space="preserve">120</w:t>
-                                          </w:r>
-                                        </w:p>
-                                      </w:txbxContent>
-                                    </wps:txbx>
-                                    <wps:bodyPr anchor="t"/>
-                                  </wps:wsp>
-                                  <wps:wsp xmlns:wps="http://schemas.microsoft.com/office/word/2010/wordprocessingShape">
-                                    <wps:cNvPr id="24" name="Dikdörtgen 24"/>
-                                    <wps:cNvSpPr/>
-                                    <wps:spPr>
-                                      <a:xfrm>
-                                        <a:off x="4411980" y="1724797"/>
-                                        <a:ext cx="1120140" cy="289560"/>
-                                      </a:xfrm>
-                                      <a:prstGeom prst="rect">
-                                        <a:avLst/>
-                                      </a:prstGeom>
-                                      <a:solidFill>
-                                        <a:schemeClr val="bg1"/>
-                                      </a:solidFill>
-                                      <a:ln>
-                                        <a:solidFill>
-                                          <a:schemeClr val="bg1"/>
-                                        </a:solidFill>
-                                      </a:ln>
-                                    </wps:spPr>
-                                    <wps:txbx>
-                                      <w:txbxContent xmlns:w="http://schemas.openxmlformats.org/wordprocessingml/2006/main">
-                                        <w:p>
-                                          <w:pPr>
-                                            <w:jc w:val="center"/>
-                                            <w:rPr>
-                                              <w:sz w:val="24"/>
-                                              <w:szCs w:val="24"/>
-                                              <w:lang w:val="en-US"/>
-                                            </w:rPr>
-                                          </w:pPr>
-                                          <w:r>
-                                            <w:rPr>
-                                              <w:lang w:val="en-US"/>
-                                            </w:rPr>
-                                            <w:t xml:space="preserve">25</w:t>
+                                            <w:t xml:space="preserve">0.02</w:t>
                                           </w:r>
                                         </w:p>
                                       </w:txbxContent>
@@ -1645,7 +2025,7 @@
                           </wp:inline>
                         </w:drawing>
                       </mc:Choice>
-                      <mc:Fallback xmlns:mc="http://schemas.openxmlformats.org/markup-compatibility/2006"/>
+                      <mc:Fallback/>
                     </mc:AlternateContent>
                   </w:r>
                 </w:p>
@@ -1670,8 +2050,37 @@
           <w:p>
             <w:pPr>
               <w:pStyle w:val="Normal"/>
-              <w:spacing w:before="0" w:beforeAutospacing="on" w:line="259" w:lineRule="auto"/>
-              <w:ind w:left="0" w:right="0"/>
+              <w:spacing w:line="259" w:lineRule="auto"/>
+            </w:pPr>
+          </w:p>
+          <w:p>
+            <w:pPr>
+              <w:pStyle w:val="Normal"/>
+              <w:spacing w:line="259" w:lineRule="auto"/>
+              <w:rPr>
+                <w:rFonts w:ascii="Calibri" w:hAnsi="Calibri" w:eastAsia="Calibri" w:cs="Calibri"/>
+                <w:b w:val="0"/>
+                <w:bCs w:val="0"/>
+                <w:i w:val="0"/>
+                <w:iCs w:val="0"/>
+                <w:sz w:val="22"/>
+                <w:szCs w:val="22"/>
+              </w:rPr>
+            </w:pPr>
+          </w:p>
+          <w:p>
+            <w:pPr>
+              <w:pStyle w:val="Normal"/>
+              <w:spacing w:line="259" w:lineRule="auto"/>
+              <w:rPr>
+                <w:rFonts w:ascii="Calibri" w:hAnsi="Calibri" w:eastAsia="Calibri" w:cs="Calibri"/>
+                <w:b w:val="0"/>
+                <w:bCs w:val="0"/>
+                <w:i w:val="0"/>
+                <w:iCs w:val="0"/>
+                <w:sz w:val="22"/>
+                <w:szCs w:val="22"/>
+              </w:rPr>
             </w:pPr>
           </w:p>
         </w:tc>
@@ -1700,7 +2109,7 @@
             </w:tblGrid>
             <w:tr>
               <w:trPr>
-                <w:trHeight w:val="2370"/>
+                <w:trHeight w:val="2400"/>
               </w:trPr>
               <w:tc>
                 <w:tcPr>
@@ -1872,7 +2281,7 @@
                 <w:szCs w:val="22"/>
                 <w:lang w:val="tr-TR"/>
               </w:rPr>
-              <w:t xml:space="preserve">6.113874375</w:t>
+              <w:t xml:space="preserve">0</w:t>
             </w:r>
           </w:p>
         </w:tc>
@@ -1937,7 +2346,7 @@
         </w:tc>
       </w:tr>
     </w:tbl>
-    <w:p xmlns:wp14="http://schemas.microsoft.com/office/word/2010/wordml" wp14:textId="6C2C4A4B">
+    <w:p xmlns:wp14="http://schemas.microsoft.com/office/word/2010/wordml" wp14:textId="47DC6E14">
       <w:pPr>
         <w:spacing w:after="160" w:line="259" w:lineRule="auto"/>
         <w:jc w:val="left"/>
@@ -2038,7 +2447,7 @@
                 <w:szCs w:val="22"/>
                 <w:lang w:val="tr-TR"/>
               </w:rPr>
-              <w:t xml:space="preserve">Str Bush Update 1</w:t>
+              <w:t xml:space="preserve">Bracket Bush Update 1</w:t>
             </w:r>
           </w:p>
         </w:tc>
@@ -2110,7 +2519,7 @@
                 <w:szCs w:val="22"/>
                 <w:lang w:val="tr-TR"/>
               </w:rPr>
-              <w:t xml:space="preserve">DenemeFirma</w:t>
+              <w:t xml:space="preserve">denemefirma2</w:t>
             </w:r>
           </w:p>
         </w:tc>
@@ -2188,7 +2597,7 @@
         </w:tc>
       </w:tr>
     </w:tbl>
-    <w:p xmlns:wp14="http://schemas.microsoft.com/office/word/2010/wordml" wp14:textId="7D638605">
+    <w:p xmlns:wp14="http://schemas.microsoft.com/office/word/2010/wordml" wp14:textId="5B6FFF71">
       <w:pPr>
         <w:spacing w:after="160" w:line="259" w:lineRule="auto"/>
         <w:rPr>
@@ -2293,6 +2702,32 @@
           </w:p>
         </w:tc>
       </w:tr>
+      <w:tr>
+        <w:tc>
+          <w:tcPr>
+            <w:tcW w:w="9015" w:type="dxa"/>
+            <w:tcMar/>
+            <w:vAlign w:val="top"/>
+          </w:tcPr>
+          <w:p>
+            <w:pPr>
+              <w:pStyle w:val="Normal"/>
+              <w:spacing w:line="259" w:lineRule="auto"/>
+              <w:jc w:val="center"/>
+              <w:rPr>
+                <w:rFonts w:ascii="Calibri" w:hAnsi="Calibri" w:eastAsia="Calibri" w:cs="Calibri"/>
+                <w:b w:val="0"/>
+                <w:bCs w:val="0"/>
+                <w:i w:val="0"/>
+                <w:iCs w:val="0"/>
+                <w:sz w:val="22"/>
+                <w:szCs w:val="22"/>
+                <w:lang w:val="tr-TR"/>
+              </w:rPr>
+            </w:pPr>
+          </w:p>
+        </w:tc>
+      </w:tr>
     </w:tbl>
     <w:p>
       <w:pPr>
@@ -2314,47 +2749,7 @@
         </w:rPr>
       </w:pPr>
     </w:p>
-    <w:p>
-      <w:pPr>
-        <w:spacing w:after="160" w:line="259" w:lineRule="auto"/>
-        <w:jc w:val="left"/>
-        <w:rPr>
-          <w:rFonts w:ascii="Calibri" w:hAnsi="Calibri" w:eastAsia="Calibri" w:cs="Calibri"/>
-          <w:b w:val="0"/>
-          <w:bCs w:val="0"/>
-          <w:i w:val="0"/>
-          <w:iCs w:val="0"/>
-          <w:caps w:val="0"/>
-          <w:smallCaps w:val="0"/>
-          <w:noProof w:val="0"/>
-          <w:color w:val="000000" w:themeColor="text1" w:themeTint="FF" w:themeShade="FF"/>
-          <w:sz w:val="20"/>
-          <w:szCs w:val="20"/>
-          <w:lang w:val="tr-TR"/>
-        </w:rPr>
-      </w:pPr>
-    </w:p>
-    <w:p>
-      <w:pPr>
-        <w:spacing w:after="160" w:line="259" w:lineRule="auto"/>
-        <w:jc w:val="left"/>
-        <w:rPr>
-          <w:rFonts w:ascii="Calibri" w:hAnsi="Calibri" w:eastAsia="Calibri" w:cs="Calibri"/>
-          <w:b w:val="0"/>
-          <w:bCs w:val="0"/>
-          <w:i w:val="0"/>
-          <w:iCs w:val="0"/>
-          <w:caps w:val="0"/>
-          <w:smallCaps w:val="0"/>
-          <w:noProof w:val="0"/>
-          <w:color w:val="000000" w:themeColor="text1" w:themeTint="FF" w:themeShade="FF"/>
-          <w:sz w:val="20"/>
-          <w:szCs w:val="20"/>
-          <w:lang w:val="tr-TR"/>
-        </w:rPr>
-      </w:pPr>
-    </w:p>
-    <w:p xmlns:wp14="http://schemas.microsoft.com/office/word/2010/wordml" wp14:textId="3081B8DA">
+    <w:p xmlns:wp14="http://schemas.microsoft.com/office/word/2010/wordml" wp14:textId="60A8D6DB">
       <w:pPr>
         <w:spacing w:after="160" w:line="259" w:lineRule="auto"/>
         <w:jc w:val="left"/>
@@ -2391,7 +2786,7 @@
         <w:t xml:space="preserve">Önemli Not : Malzeme ağırlıklarına uygun paketleme yapılması gerekmektedir. </w:t>
       </w:r>
     </w:p>
-    <w:p xmlns:wp14="http://schemas.microsoft.com/office/word/2010/wordml" wp14:textId="4D28D9F9">
+    <w:p xmlns:wp14="http://schemas.microsoft.com/office/word/2010/wordml" wp14:textId="7C4B0902">
       <w:pPr>
         <w:spacing w:after="160" w:line="259" w:lineRule="auto"/>
         <w:jc w:val="left"/>
@@ -2410,6 +2805,7 @@
           <w:lang w:val="tr-TR"/>
         </w:rPr>
       </w:pPr>
+      <w:proofErr w:type="spellStart"/>
       <w:r>
         <w:rPr>
           <w:rFonts w:ascii="Calibri" w:hAnsi="Calibri" w:eastAsia="Calibri" w:cs="Calibri"/>
@@ -2425,17 +2821,69 @@
           <w:szCs w:val="20"/>
           <w:lang w:val="tr-TR"/>
         </w:rPr>
-        <w:t xml:space="preserve">Some Form INFO REV undefined</w:t>
+        <w:t>Some</w:t>
+      </w:r>
+      <w:proofErr w:type="spellEnd"/>
+      <w:r>
+        <w:rPr>
+          <w:rFonts w:ascii="Calibri" w:hAnsi="Calibri" w:eastAsia="Calibri" w:cs="Calibri"/>
+          <w:b w:val="0"/>
+          <w:bCs w:val="0"/>
+          <w:i w:val="0"/>
+          <w:iCs w:val="0"/>
+          <w:caps w:val="0"/>
+          <w:smallCaps w:val="0"/>
+          <w:noProof w:val="0"/>
+          <w:color w:val="000000" w:themeColor="text1" w:themeTint="FF" w:themeShade="FF"/>
+          <w:sz w:val="20"/>
+          <w:szCs w:val="20"/>
+          <w:lang w:val="tr-TR"/>
+        </w:rPr>
+        <w:t xml:space="preserve"> Form INFO REV 0</w:t>
+      </w:r>
+      <w:r>
+        <w:rPr>
+          <w:rFonts w:ascii="Calibri" w:hAnsi="Calibri" w:eastAsia="Calibri" w:cs="Calibri"/>
+          <w:b w:val="0"/>
+          <w:bCs w:val="0"/>
+          <w:i w:val="0"/>
+          <w:iCs w:val="0"/>
+          <w:caps w:val="0"/>
+          <w:smallCaps w:val="0"/>
+          <w:noProof w:val="0"/>
+          <w:color w:val="000000" w:themeColor="text1" w:themeTint="FF" w:themeShade="FF"/>
+          <w:sz w:val="20"/>
+          <w:szCs w:val="20"/>
+          <w:lang w:val="tr-TR"/>
+        </w:rPr>
+        <w:t/>
+      </w:r>
+      <w:r>
+        <w:rPr>
+          <w:rFonts w:ascii="Calibri" w:hAnsi="Calibri" w:eastAsia="Calibri" w:cs="Calibri"/>
+          <w:b w:val="0"/>
+          <w:bCs w:val="0"/>
+          <w:i w:val="0"/>
+          <w:iCs w:val="0"/>
+          <w:caps w:val="0"/>
+          <w:smallCaps w:val="0"/>
+          <w:noProof w:val="0"/>
+          <w:color w:val="000000" w:themeColor="text1" w:themeTint="FF" w:themeShade="FF"/>
+          <w:sz w:val="20"/>
+          <w:szCs w:val="20"/>
+          <w:lang w:val="tr-TR"/>
+        </w:rPr>
+        <w:t/>
       </w:r>
     </w:p>
-    <w:p xmlns:wp14="http://schemas.microsoft.com/office/word/2010/wordml" wp14:textId="4EEF3C32">
+    <w:p xmlns:wp14="http://schemas.microsoft.com/office/word/2010/wordml" wp14:textId="1C4F7F4F">
       <w:pPr>
         <w:pStyle w:val="Normal"/>
       </w:pPr>
     </w:p>
     <w:sectPr>
-      <w:pgSz w:w="12240" w:h="20160" w:orient="portrait"/>
-      <w:pgMar w:top="1440" w:right="1800" w:bottom="1440" w:left="1800" w:header="708" w:footer="708" w:gutter="0"/>
+      <w:pgSz w:w="11906" w:h="16838" w:orient="portrait"/>
+      <w:pgMar w:top="1440" w:right="1440" w:bottom="1440" w:left="1440" w:header="708" w:footer="708" w:gutter="0"/>
       <w:cols w:space="708"/>
       <w:docGrid w:linePitch="360"/>
     </w:sectPr>

</xml_diff>